<commit_message>
On commence par le plan...
</commit_message>
<xml_diff>
--- a/ChaineFonctionnelle/03_Fonction_Moduler/03_Fonction_Moduler.docx
+++ b/ChaineFonctionnelle/03_Fonction_Moduler/03_Fonction_Moduler.docx
@@ -454,10 +454,6 @@
           </mc:Choice>
           <mc:Fallback>
             <w:pict>
-              <v:shapetype id="_x0000_t202" coordsize="21600,21600" o:spt="202" path="m,l,21600r21600,l21600,xe">
-                <v:stroke joinstyle="miter"/>
-                <v:path gradientshapeok="t" o:connecttype="rect"/>
-              </v:shapetype>
               <v:shape id="Zone de texte 22" o:spid="_x0000_s1028" type="#_x0000_t202" style="position:absolute;left:0;text-align:left;margin-left:51.5pt;margin-top:226.05pt;width:436.4pt;height:71.95pt;z-index:251689984;visibility:visible;mso-wrap-style:square;mso-width-percent:0;mso-height-percent:0;mso-wrap-distance-left:9pt;mso-wrap-distance-top:0;mso-wrap-distance-right:9pt;mso-wrap-distance-bottom:0;mso-position-horizontal:absolute;mso-position-horizontal-relative:text;mso-position-vertical:absolute;mso-position-vertical-relative:text;mso-width-percent:0;mso-height-percent:0;mso-width-relative:margin;mso-height-relative:margin;v-text-anchor:middle" o:gfxdata="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" filled="f" stroked="f" strokeweight=".5pt">
                 <v:textbox inset="0,0,0,0">
                   <w:txbxContent>
@@ -1286,6 +1282,7 @@
                 <w:b/>
                 <w:color w:val="215868" w:themeColor="accent5" w:themeShade="80"/>
                 <w:sz w:val="22"/>
+                <w:highlight w:val="yellow"/>
               </w:rPr>
             </w:pPr>
             <w:r>
@@ -1294,6 +1291,7 @@
                 <w:b/>
                 <w:color w:val="215868" w:themeColor="accent5" w:themeShade="80"/>
                 <w:sz w:val="22"/>
+                <w:highlight w:val="yellow"/>
               </w:rPr>
               <w:t>Compétences Visées :</w:t>
             </w:r>
@@ -1333,12 +1331,14 @@
                     <w:ind w:left="454"/>
                     <w:rPr>
                       <w:sz w:val="18"/>
+                      <w:highlight w:val="yellow"/>
                       <w:lang w:eastAsia="fr-FR"/>
                     </w:rPr>
                   </w:pPr>
                   <w:r>
                     <w:rPr>
                       <w:sz w:val="18"/>
+                      <w:highlight w:val="yellow"/>
                       <w:lang w:eastAsia="fr-FR"/>
                     </w:rPr>
                     <w:t>A3-C9 : Information</w:t>
@@ -1356,12 +1356,14 @@
                     <w:ind w:left="738"/>
                     <w:rPr>
                       <w:sz w:val="18"/>
+                      <w:highlight w:val="yellow"/>
                       <w:lang w:eastAsia="fr-FR"/>
                     </w:rPr>
                   </w:pPr>
                   <w:r>
                     <w:rPr>
                       <w:sz w:val="18"/>
+                      <w:highlight w:val="yellow"/>
                       <w:lang w:eastAsia="fr-FR"/>
                     </w:rPr>
                     <w:t>A3-C9.1 : Définition et nature, information et support d'information</w:t>
@@ -1379,12 +1381,14 @@
                     <w:ind w:left="738"/>
                     <w:rPr>
                       <w:sz w:val="18"/>
+                      <w:highlight w:val="yellow"/>
                       <w:lang w:eastAsia="fr-FR"/>
                     </w:rPr>
                   </w:pPr>
                   <w:r>
                     <w:rPr>
                       <w:sz w:val="18"/>
+                      <w:highlight w:val="yellow"/>
                       <w:lang w:eastAsia="fr-FR"/>
                     </w:rPr>
                     <w:t>A3-C9.2 : Information discrète (TOR et numérique), codage</w:t>
@@ -1392,6 +1396,7 @@
                   <w:r>
                     <w:rPr>
                       <w:sz w:val="18"/>
+                      <w:highlight w:val="yellow"/>
                       <w:lang w:eastAsia="fr-FR"/>
                     </w:rPr>
                     <w:t>&amp;</w:t>
@@ -1409,12 +1414,14 @@
                     <w:ind w:left="738"/>
                     <w:rPr>
                       <w:sz w:val="18"/>
+                      <w:highlight w:val="yellow"/>
                       <w:lang w:eastAsia="fr-FR"/>
                     </w:rPr>
                   </w:pPr>
                   <w:r>
                     <w:rPr>
                       <w:sz w:val="18"/>
+                      <w:highlight w:val="yellow"/>
                       <w:lang w:eastAsia="fr-FR"/>
                     </w:rPr>
                     <w:t>A3-C9.3 : Information analogique</w:t>
@@ -1432,12 +1439,14 @@
                     <w:ind w:left="738"/>
                     <w:rPr>
                       <w:sz w:val="18"/>
+                      <w:highlight w:val="yellow"/>
                       <w:lang w:eastAsia="fr-FR"/>
                     </w:rPr>
                   </w:pPr>
                   <w:r>
                     <w:rPr>
                       <w:sz w:val="18"/>
+                      <w:highlight w:val="yellow"/>
                       <w:lang w:eastAsia="fr-FR"/>
                     </w:rPr>
                     <w:t>A3-C9-S1Identifier la nature et le support d’information.</w:t>
@@ -1460,30 +1469,17 @@
                     <w:ind w:left="359"/>
                     <w:rPr>
                       <w:sz w:val="18"/>
+                      <w:highlight w:val="yellow"/>
                       <w:lang w:eastAsia="fr-FR"/>
                     </w:rPr>
                   </w:pPr>
-                  <w:bookmarkStart w:id="0" w:name="_GoBack"/>
                   <w:r>
                     <w:rPr>
                       <w:sz w:val="18"/>
+                      <w:highlight w:val="yellow"/>
                       <w:lang w:eastAsia="fr-FR"/>
                     </w:rPr>
-                    <w:t>A3-C10 :</w:t>
-                  </w:r>
-                  <w:r>
-                    <w:rPr>
-                      <w:sz w:val="18"/>
-                      <w:lang w:eastAsia="fr-FR"/>
-                    </w:rPr>
-                    <w:t xml:space="preserve"> </w:t>
-                  </w:r>
-                  <w:r>
-                    <w:rPr>
-                      <w:sz w:val="18"/>
-                      <w:lang w:eastAsia="fr-FR"/>
-                    </w:rPr>
-                    <w:t>Capteurs</w:t>
+                    <w:t>A3-C10 : Capteurs</w:t>
                   </w:r>
                 </w:p>
                 <w:p>
@@ -1498,29 +1494,17 @@
                     <w:ind w:left="642"/>
                     <w:rPr>
                       <w:sz w:val="18"/>
+                      <w:highlight w:val="yellow"/>
                       <w:lang w:eastAsia="fr-FR"/>
                     </w:rPr>
                   </w:pPr>
                   <w:r>
                     <w:rPr>
                       <w:sz w:val="18"/>
+                      <w:highlight w:val="yellow"/>
                       <w:lang w:eastAsia="fr-FR"/>
                     </w:rPr>
-                    <w:t>A3-C10.1</w:t>
-                  </w:r>
-                  <w:r>
-                    <w:rPr>
-                      <w:sz w:val="18"/>
-                      <w:lang w:eastAsia="fr-FR"/>
-                    </w:rPr>
-                    <w:t> :</w:t>
-                  </w:r>
-                  <w:r>
-                    <w:rPr>
-                      <w:sz w:val="18"/>
-                      <w:lang w:eastAsia="fr-FR"/>
-                    </w:rPr>
-                    <w:t xml:space="preserve"> Fonctions</w:t>
+                    <w:t>A3-C10.1 : Fonctions</w:t>
                   </w:r>
                 </w:p>
                 <w:p>
@@ -1535,12 +1519,14 @@
                     <w:ind w:left="642"/>
                     <w:rPr>
                       <w:sz w:val="18"/>
+                      <w:highlight w:val="yellow"/>
                       <w:lang w:eastAsia="fr-FR"/>
                     </w:rPr>
                   </w:pPr>
                   <w:r>
                     <w:rPr>
                       <w:sz w:val="18"/>
+                      <w:highlight w:val="yellow"/>
                       <w:lang w:eastAsia="fr-FR"/>
                     </w:rPr>
                     <w:t>A3-C10.2 : Nature des grandeurs physiques d'entrées et de sorties</w:t>
@@ -1558,12 +1544,14 @@
                     <w:ind w:left="642"/>
                     <w:rPr>
                       <w:sz w:val="18"/>
+                      <w:highlight w:val="yellow"/>
                       <w:lang w:eastAsia="fr-FR"/>
                     </w:rPr>
                   </w:pPr>
                   <w:r>
                     <w:rPr>
                       <w:sz w:val="18"/>
+                      <w:highlight w:val="yellow"/>
                       <w:lang w:eastAsia="fr-FR"/>
                     </w:rPr>
                     <w:t>A3-C10.3 : Nature du signal, support de l’information</w:t>
@@ -1581,17 +1569,18 @@
                     <w:ind w:left="642"/>
                     <w:rPr>
                       <w:sz w:val="18"/>
+                      <w:highlight w:val="yellow"/>
                       <w:lang w:eastAsia="fr-FR"/>
                     </w:rPr>
                   </w:pPr>
                   <w:r>
                     <w:rPr>
                       <w:sz w:val="18"/>
+                      <w:highlight w:val="yellow"/>
                       <w:lang w:eastAsia="fr-FR"/>
                     </w:rPr>
                     <w:t>A3-C10-S1 : Caractériser un capteur (grandeur physique observée et utilisable, transducteur).</w:t>
                   </w:r>
-                  <w:bookmarkEnd w:id="0"/>
                 </w:p>
               </w:tc>
             </w:tr>
@@ -1621,10 +1610,10 @@
           <w:lang w:eastAsia="fr-FR"/>
         </w:rPr>
         <w:drawing>
-          <wp:inline distT="0" distB="0" distL="0" distR="0" wp14:anchorId="4589E2EF">
-            <wp:extent cx="4998357" cy="1435396"/>
+          <wp:inline distT="0" distB="0" distL="0" distR="0" wp14:anchorId="2D96946F">
+            <wp:extent cx="5390707" cy="1548069"/>
             <wp:effectExtent l="0" t="0" r="0" b="0"/>
-            <wp:docPr id="6" name="Image 6"/>
+            <wp:docPr id="2057" name="Image 2057"/>
             <wp:cNvGraphicFramePr>
               <a:graphicFrameLocks xmlns:a="http://schemas.openxmlformats.org/drawingml/2006/main" noChangeAspect="1"/>
             </wp:cNvGraphicFramePr>
@@ -1632,7 +1621,7 @@
               <a:graphicData uri="http://schemas.openxmlformats.org/drawingml/2006/picture">
                 <pic:pic xmlns:pic="http://schemas.openxmlformats.org/drawingml/2006/picture">
                   <pic:nvPicPr>
-                    <pic:cNvPr id="0" name="Picture 7"/>
+                    <pic:cNvPr id="0" name="Picture 3"/>
                     <pic:cNvPicPr>
                       <a:picLocks noChangeAspect="1" noChangeArrowheads="1"/>
                     </pic:cNvPicPr>
@@ -1653,7 +1642,7 @@
                   <pic:spPr bwMode="auto">
                     <a:xfrm>
                       <a:off x="0" y="0"/>
-                      <a:ext cx="5006863" cy="1437839"/>
+                      <a:ext cx="5393479" cy="1548865"/>
                     </a:xfrm>
                     <a:prstGeom prst="rect">
                       <a:avLst/>
@@ -1695,60 +1684,6 @@
             <w:pPr>
               <w:jc w:val="center"/>
             </w:pPr>
-            <w:r>
-              <w:rPr>
-                <w:noProof/>
-                <w:lang w:eastAsia="fr-FR"/>
-              </w:rPr>
-              <w:drawing>
-                <wp:inline distT="0" distB="0" distL="0" distR="0">
-                  <wp:extent cx="1316442" cy="876300"/>
-                  <wp:effectExtent l="0" t="0" r="0" b="0"/>
-                  <wp:docPr id="2062" name="Image 2062" descr="C:\Users\Xavier\AppData\Local\Microsoft\Windows\INetCache\Content.Word\capteur1.png"/>
-                  <wp:cNvGraphicFramePr>
-                    <a:graphicFrameLocks xmlns:a="http://schemas.openxmlformats.org/drawingml/2006/main" noChangeAspect="1"/>
-                  </wp:cNvGraphicFramePr>
-                  <a:graphic xmlns:a="http://schemas.openxmlformats.org/drawingml/2006/main">
-                    <a:graphicData uri="http://schemas.openxmlformats.org/drawingml/2006/picture">
-                      <pic:pic xmlns:pic="http://schemas.openxmlformats.org/drawingml/2006/picture">
-                        <pic:nvPicPr>
-                          <pic:cNvPr id="0" name="Picture 21" descr="C:\Users\Xavier\AppData\Local\Microsoft\Windows\INetCache\Content.Word\capteur1.png"/>
-                          <pic:cNvPicPr>
-                            <a:picLocks noChangeAspect="1" noChangeArrowheads="1"/>
-                          </pic:cNvPicPr>
-                        </pic:nvPicPr>
-                        <pic:blipFill>
-                          <a:blip r:embed="rId14" cstate="print">
-                            <a:extLst>
-                              <a:ext uri="{28A0092B-C50C-407E-A947-70E740481C1C}">
-                                <a14:useLocalDpi xmlns:a14="http://schemas.microsoft.com/office/drawing/2010/main" val="0"/>
-                              </a:ext>
-                            </a:extLst>
-                          </a:blip>
-                          <a:srcRect/>
-                          <a:stretch>
-                            <a:fillRect/>
-                          </a:stretch>
-                        </pic:blipFill>
-                        <pic:spPr bwMode="auto">
-                          <a:xfrm>
-                            <a:off x="0" y="0"/>
-                            <a:ext cx="1316442" cy="876300"/>
-                          </a:xfrm>
-                          <a:prstGeom prst="rect">
-                            <a:avLst/>
-                          </a:prstGeom>
-                          <a:noFill/>
-                          <a:ln>
-                            <a:noFill/>
-                          </a:ln>
-                        </pic:spPr>
-                      </pic:pic>
-                    </a:graphicData>
-                  </a:graphic>
-                </wp:inline>
-              </w:drawing>
-            </w:r>
           </w:p>
           <w:p>
             <w:pPr>
@@ -1780,17 +1715,8 @@
                 <w:i/>
                 <w:sz w:val="18"/>
               </w:rPr>
-              <w:t xml:space="preserve">Université de </w:t>
+              <w:t>Université de Standford</w:t>
             </w:r>
-            <w:proofErr w:type="spellStart"/>
-            <w:r>
-              <w:rPr>
-                <w:i/>
-                <w:sz w:val="18"/>
-              </w:rPr>
-              <w:t>Standford</w:t>
-            </w:r>
-            <w:proofErr w:type="spellEnd"/>
           </w:p>
         </w:tc>
         <w:tc>
@@ -3657,9 +3583,9 @@
     <w:p>
       <w:pPr>
         <w:sectPr>
-          <w:headerReference w:type="default" r:id="rId15"/>
-          <w:footerReference w:type="default" r:id="rId16"/>
-          <w:footerReference w:type="first" r:id="rId17"/>
+          <w:headerReference w:type="default" r:id="rId14"/>
+          <w:footerReference w:type="default" r:id="rId15"/>
+          <w:footerReference w:type="first" r:id="rId16"/>
           <w:pgSz w:w="11906" w:h="16838"/>
           <w:pgMar w:top="851" w:right="851" w:bottom="851" w:left="1134" w:header="708" w:footer="267" w:gutter="0"/>
           <w:cols w:space="708"/>
@@ -3691,6 +3617,189 @@
     <w:p>
       <w:pPr>
         <w:pStyle w:val="Titre1"/>
+      </w:pPr>
+      <w:r>
+        <w:t>Les modulateurs électriques</w:t>
+      </w:r>
+    </w:p>
+    <w:p>
+      <w:pPr>
+        <w:pStyle w:val="Titre2"/>
+      </w:pPr>
+      <w:r>
+        <w:t>Les relais</w:t>
+      </w:r>
+    </w:p>
+    <w:p>
+      <w:pPr>
+        <w:pStyle w:val="Titre2"/>
+      </w:pPr>
+      <w:r>
+        <w:t>Le hacheur</w:t>
+      </w:r>
+    </w:p>
+    <w:p>
+      <w:pPr>
+        <w:pStyle w:val="Titre2"/>
+      </w:pPr>
+      <w:r>
+        <w:t>Le onduleur</w:t>
+      </w:r>
+    </w:p>
+    <w:p>
+      <w:pPr>
+        <w:pStyle w:val="Titre2"/>
+      </w:pPr>
+      <w:r>
+        <w:t>Notion de schéma électrique</w:t>
+      </w:r>
+    </w:p>
+    <w:p>
+      <w:pPr>
+        <w:rPr>
+          <w:lang w:eastAsia="fr-FR"/>
+        </w:rPr>
+      </w:pPr>
+    </w:p>
+    <w:p>
+      <w:pPr>
+        <w:pStyle w:val="Titre1"/>
+        <w:rPr>
+          <w:lang w:eastAsia="fr-FR"/>
+        </w:rPr>
+      </w:pPr>
+      <w:r>
+        <w:rPr>
+          <w:lang w:eastAsia="fr-FR"/>
+        </w:rPr>
+        <w:t>Les modulateurs pneumatiques et hydrauliques</w:t>
+      </w:r>
+    </w:p>
+    <w:p>
+      <w:pPr>
+        <w:pStyle w:val="Titre2"/>
+      </w:pPr>
+      <w:r>
+        <w:t>Éléments de la chaîne d’énergie dans les systèmes pneumatiques et hydrauliques</w:t>
+      </w:r>
+    </w:p>
+    <w:p>
+      <w:pPr>
+        <w:pStyle w:val="Titre3"/>
+        <w:rPr>
+          <w:lang w:eastAsia="fr-FR"/>
+        </w:rPr>
+      </w:pPr>
+      <w:r>
+        <w:rPr>
+          <w:lang w:eastAsia="fr-FR"/>
+        </w:rPr>
+        <w:t>Alimentation en énergie pneumatique</w:t>
+      </w:r>
+    </w:p>
+    <w:p>
+      <w:pPr>
+        <w:pStyle w:val="Titre3"/>
+        <w:rPr>
+          <w:lang w:eastAsia="fr-FR"/>
+        </w:rPr>
+      </w:pPr>
+      <w:r>
+        <w:rPr>
+          <w:lang w:eastAsia="fr-FR"/>
+        </w:rPr>
+        <w:t>Les convertisseurs d’énergie</w:t>
+      </w:r>
+    </w:p>
+    <w:p>
+      <w:pPr>
+        <w:pStyle w:val="Titre2"/>
+      </w:pPr>
+      <w:r>
+        <w:t>Les distributeurs</w:t>
+      </w:r>
+    </w:p>
+    <w:p>
+      <w:pPr>
+        <w:pStyle w:val="Titre2"/>
+      </w:pPr>
+      <w:r>
+        <w:t xml:space="preserve">Désignation des </w:t>
+      </w:r>
+      <w:r>
+        <w:t>distributeurs</w:t>
+      </w:r>
+    </w:p>
+    <w:p>
+      <w:pPr>
+        <w:rPr>
+          <w:lang w:eastAsia="fr-FR"/>
+        </w:rPr>
+      </w:pPr>
+    </w:p>
+    <w:p>
+      <w:pPr>
+        <w:pStyle w:val="Titre1"/>
+        <w:rPr>
+          <w:lang w:eastAsia="fr-FR"/>
+        </w:rPr>
+      </w:pPr>
+      <w:r>
+        <w:rPr>
+          <w:lang w:eastAsia="fr-FR"/>
+        </w:rPr>
+        <w:t>Synthèse – Composants pneumatiques et hydrauliques</w:t>
+      </w:r>
+    </w:p>
+    <w:p>
+      <w:pPr>
+        <w:rPr>
+          <w:lang w:eastAsia="fr-FR"/>
+        </w:rPr>
+      </w:pPr>
+      <w:bookmarkStart w:id="0" w:name="_GoBack"/>
+      <w:bookmarkEnd w:id="0"/>
+    </w:p>
+    <w:p>
+      <w:pPr>
+        <w:rPr>
+          <w:lang w:eastAsia="fr-FR"/>
+        </w:rPr>
+      </w:pPr>
+    </w:p>
+    <w:p>
+      <w:pPr>
+        <w:rPr>
+          <w:lang w:eastAsia="fr-FR"/>
+        </w:rPr>
+      </w:pPr>
+    </w:p>
+    <w:p>
+      <w:pPr>
+        <w:rPr>
+          <w:lang w:eastAsia="fr-FR"/>
+        </w:rPr>
+      </w:pPr>
+    </w:p>
+    <w:p>
+      <w:pPr>
+        <w:rPr>
+          <w:lang w:eastAsia="fr-FR"/>
+        </w:rPr>
+      </w:pPr>
+    </w:p>
+    <w:p>
+      <w:pPr>
+        <w:rPr>
+          <w:lang w:eastAsia="fr-FR"/>
+        </w:rPr>
+      </w:pPr>
+    </w:p>
+    <w:p>
+      <w:pPr>
+        <w:rPr>
+          <w:lang w:eastAsia="fr-FR"/>
+        </w:rPr>
       </w:pPr>
     </w:p>
     <w:p>
@@ -3752,7 +3861,7 @@
                     </pic:cNvPicPr>
                   </pic:nvPicPr>
                   <pic:blipFill>
-                    <a:blip r:embed="rId18">
+                    <a:blip r:embed="rId17">
                       <a:extLst>
                         <a:ext uri="{28A0092B-C50C-407E-A947-70E740481C1C}">
                           <a14:useLocalDpi xmlns:a14="http://schemas.microsoft.com/office/drawing/2010/main" val="0"/>
@@ -3843,6 +3952,7 @@
           </w:p>
           <w:p>
             <w:r>
+              <w:lastRenderedPageBreak/>
               <w:t xml:space="preserve">Une information analogique peut prendre, de manière continue, toutes les valeurs possibles dans un intervalle donné. Un signal analogique peut être représenté par une courbe continue. </w:t>
             </w:r>
           </w:p>
@@ -4093,15 +4203,7 @@
           </w:p>
           <w:p>
             <w:r>
-              <w:t>Variables de type « </w:t>
-            </w:r>
-            <w:proofErr w:type="spellStart"/>
-            <w:r>
-              <w:t>boolean</w:t>
-            </w:r>
-            <w:proofErr w:type="spellEnd"/>
-            <w:r>
-              <w:t> » en Python, état d’un interrupteur…</w:t>
+              <w:t>Variables de type « boolean » en Python, état d’un interrupteur…</w:t>
             </w:r>
           </w:p>
         </w:tc>
@@ -4265,7 +4367,7 @@
               <w:b/>
               <w:noProof/>
             </w:rPr>
-            <w:t>2</w:t>
+            <w:t>3</w:t>
           </w:r>
           <w:r>
             <w:rPr>
@@ -4310,7 +4412,7 @@
               <w:i/>
               <w:sz w:val="18"/>
             </w:rPr>
-            <w:t>Chapitre 2 – La fonction traiter – Cours</w:t>
+            <w:t>Chapitre 3 – La fonction moduler – Cours</w:t>
           </w:r>
         </w:p>
       </w:tc>
@@ -4454,7 +4556,35 @@
               <w:i/>
               <w:sz w:val="18"/>
             </w:rPr>
-            <w:t>Chapitre 2 – La fonction traiter – Cours</w:t>
+            <w:t xml:space="preserve">Chapitre </w:t>
+          </w:r>
+          <w:r>
+            <w:rPr>
+              <w:i/>
+              <w:sz w:val="18"/>
+            </w:rPr>
+            <w:t>3</w:t>
+          </w:r>
+          <w:r>
+            <w:rPr>
+              <w:i/>
+              <w:sz w:val="18"/>
+            </w:rPr>
+            <w:t xml:space="preserve"> – La fonction </w:t>
+          </w:r>
+          <w:r>
+            <w:rPr>
+              <w:i/>
+              <w:sz w:val="18"/>
+            </w:rPr>
+            <w:t>moduler</w:t>
+          </w:r>
+          <w:r>
+            <w:rPr>
+              <w:i/>
+              <w:sz w:val="18"/>
+            </w:rPr>
+            <w:t xml:space="preserve"> – Cours</w:t>
           </w:r>
         </w:p>
       </w:tc>
@@ -7479,7 +7609,7 @@
 </file>
 
 <file path=customXml/itemProps1.xml><?xml version="1.0" encoding="utf-8"?>
-<ds:datastoreItem xmlns:ds="http://schemas.openxmlformats.org/officeDocument/2006/customXml" ds:itemID="{F764BE17-F4DB-44D0-B07B-1708D3646DBD}">
+<ds:datastoreItem xmlns:ds="http://schemas.openxmlformats.org/officeDocument/2006/customXml" ds:itemID="{22392D0E-C8B9-4ABC-B85C-39B898C7A193}">
   <ds:schemaRefs>
     <ds:schemaRef ds:uri="http://schemas.openxmlformats.org/officeDocument/2006/bibliography"/>
   </ds:schemaRefs>

</xml_diff>